<commit_message>
update welcome message in main.py
</commit_message>
<xml_diff>
--- a/Dungeon_Dokumentation.docx
+++ b/Dungeon_Dokumentation.docx
@@ -4230,7 +4230,21 @@
         <w:rPr>
           <w:lang w:val="de-DE"/>
         </w:rPr>
-        <w:t xml:space="preserve">Alle Tests gleichzeitig: python -m </w:t>
+        <w:t xml:space="preserve">Alle Tests gleichzeitig: </w:t>
+      </w:r>
+      <w:proofErr w:type="spellStart"/>
+      <w:r>
+        <w:rPr>
+          <w:lang w:val="de-DE"/>
+        </w:rPr>
+        <w:t>python</w:t>
+      </w:r>
+      <w:proofErr w:type="spellEnd"/>
+      <w:r>
+        <w:rPr>
+          <w:lang w:val="de-DE"/>
+        </w:rPr>
+        <w:t xml:space="preserve"> -m </w:t>
       </w:r>
       <w:proofErr w:type="spellStart"/>
       <w:r>
@@ -9770,6 +9784,7 @@
   <w:style w:type="character" w:default="1" w:styleId="Absatz-Standardschriftart">
     <w:name w:val="Default Paragraph Font"/>
     <w:uiPriority w:val="1"/>
+    <w:semiHidden/>
     <w:unhideWhenUsed/>
   </w:style>
   <w:style w:type="table" w:default="1" w:styleId="NormaleTabelle">

</xml_diff>